<commit_message>
COMPLEMENTO EL MANUAL DE USUARIO Y ANEXO EL MANUAL DE INSTALACION.
</commit_message>
<xml_diff>
--- a/MANUAL DE USUARIO.docx
+++ b/MANUAL DE USUARIO.docx
@@ -24,7 +24,6 @@
         </w:numPr>
         <w:jc w:val="both"/>
       </w:pPr>
-      <w:bookmarkStart w:id="0" w:name="_GoBack"/>
       <w:r>
         <w:t>Ingresamos al login.</w:t>
       </w:r>
@@ -88,7 +87,6 @@
         <w:t>Ingresamos el correo y la contraseña, luego damos click en ingresar para acceder al sistema.</w:t>
       </w:r>
     </w:p>
-    <w:bookmarkEnd w:id="0"/>
     <w:p>
       <w:pPr>
         <w:jc w:val="center"/>
@@ -203,6 +201,17 @@
         </w:numPr>
         <w:jc w:val="both"/>
       </w:pPr>
+      <w:r>
+        <w:lastRenderedPageBreak/>
+        <w:t>Para crear una solicitud damos click en Crear Solicitud.</w:t>
+      </w:r>
+    </w:p>
+    <w:p>
+      <w:pPr>
+        <w:jc w:val="both"/>
+      </w:pPr>
+      <w:bookmarkStart w:id="0" w:name="_GoBack"/>
+      <w:bookmarkEnd w:id="0"/>
     </w:p>
     <w:sectPr>
       <w:pgSz w:w="12240" w:h="15840"/>

</xml_diff>